<commit_message>
Added mention of being self-taught, plus asking experts for their views.
</commit_message>
<xml_diff>
--- a/LondonBicycleNo/BlogPost/Blog.docx
+++ b/LondonBicycleNo/BlogPost/Blog.docx
@@ -30,11 +30,9 @@
     </w:p>
     <w:p/>
     <w:p>
-      <w:proofErr w:type="spellStart"/>
       <w:r>
         <w:t>DataStructure</w:t>
       </w:r>
-      <w:proofErr w:type="spellEnd"/>
     </w:p>
     <w:p>
       <w:r>
@@ -180,6 +178,11 @@
     </w:p>
     <w:p>
       <w:r>
+        <w:t>The following is what I’ve learnt as a self-taught GIS-lover. I’m sure there are GIS experts out there who know tricks to speed the process up, but hopefully this will help newcomers on their way to GIS happiness.</w:t>
+      </w:r>
+    </w:p>
+    <w:p>
+      <w:r>
         <w:t>Before we go into detail, t</w:t>
       </w:r>
       <w:r>
@@ -218,15 +221,11 @@
       </w:r>
       <w:r>
         <w:br/>
-        <w:t xml:space="preserve">By the way, if you haven’t come across OpenStreetMap before, go check it out; in summary it’s Wikipedia but for maps. Maybe you could help improve the mapping in your local area by using the </w:t>
-      </w:r>
-      <w:proofErr w:type="spellStart"/>
-      <w:r>
-        <w:t>StreetsComplete</w:t>
-      </w:r>
-      <w:proofErr w:type="spellEnd"/>
-      <w:r>
-        <w:t xml:space="preserve"> app on your phone: </w:t>
+        <w:t xml:space="preserve">By the way, if you haven’t come across OpenStreetMap before, go check it out; in summary it’s Wikipedia but for maps. Maybe you could help improve the mapping in your local area </w:t>
+      </w:r>
+      <w:r>
+        <w:lastRenderedPageBreak/>
+        <w:t xml:space="preserve">by using the StreetsComplete app on your phone: </w:t>
       </w:r>
       <w:hyperlink r:id="rId6" w:history="1">
         <w:r>
@@ -253,11 +252,7 @@
         <w:t xml:space="preserve">User interface: </w:t>
       </w:r>
       <w:r>
-        <w:t xml:space="preserve">To generate the map itself, QGIS is brilliant. It’s a free and open source map generating system. It can do all manner of astonishing things, so can take a bit of getting </w:t>
-      </w:r>
-      <w:r>
-        <w:lastRenderedPageBreak/>
-        <w:t>used to</w:t>
+        <w:t>To generate the map itself, QGIS is brilliant. It’s a free and open source map generating system. It can do all manner of astonishing things, so can take a bit of getting used to</w:t>
       </w:r>
       <w:r>
         <w:t>, as the interface isn’t the most intuitive for the first-time user. But don’t be put off; there’s a logic behind it!</w:t>
@@ -645,15 +640,7 @@
     </w:p>
     <w:p>
       <w:r>
-        <w:t xml:space="preserve">Actually, there are two ways to get OpenStreetMap data into QGIS. The easy (but not very flexible way) is to use OpenStreetMap’s XYZ raster tiles. This will give you the equivalent of the OpenStreetMap </w:t>
-      </w:r>
-      <w:proofErr w:type="spellStart"/>
-      <w:r>
-        <w:t>slippy</w:t>
-      </w:r>
-      <w:proofErr w:type="spellEnd"/>
-      <w:r>
-        <w:t>-map. The upside is it’s easy to set up and very quick to render. The downside is that you have no control over how the map looks. The tile you get is the tile you see. When I first started mapping,</w:t>
+        <w:t>Actually, there are two ways to get OpenStreetMap data into QGIS. The easy (but not very flexible way) is to use OpenStreetMap’s XYZ raster tiles. This will give you the equivalent of the OpenStreetMap slippy-map. The upside is it’s easy to set up and very quick to render. The downside is that you have no control over how the map looks. The tile you get is the tile you see. When I first started mapping,</w:t>
       </w:r>
       <w:r>
         <w:t xml:space="preserve"> I found it </w:t>
@@ -669,6 +656,9 @@
     </w:p>
     <w:p>
       <w:r>
+        <w:rPr>
+          <w:noProof/>
+        </w:rPr>
         <w:drawing>
           <wp:inline distT="0" distB="0" distL="0" distR="0" wp14:anchorId="51FC1E97" wp14:editId="464D0838">
             <wp:extent cx="5731510" cy="1068705"/>
@@ -715,15 +705,7 @@
         <w:t xml:space="preserve">. Log into the new database </w:t>
       </w:r>
       <w:r>
-        <w:t xml:space="preserve">and install the </w:t>
-      </w:r>
-      <w:proofErr w:type="spellStart"/>
-      <w:r>
-        <w:t>PostGIS</w:t>
-      </w:r>
-      <w:proofErr w:type="spellEnd"/>
-      <w:r>
-        <w:t xml:space="preserve"> extensions into it. Then create a </w:t>
+        <w:t xml:space="preserve">and install the PostGIS extensions into it. Then create a </w:t>
       </w:r>
       <w:r>
         <w:t xml:space="preserve">normal Postgres </w:t>
@@ -746,52 +728,19 @@
     <w:p>
       <w:r>
         <w:lastRenderedPageBreak/>
-        <w:t xml:space="preserve">Use </w:t>
-      </w:r>
-      <w:proofErr w:type="spellStart"/>
-      <w:r>
-        <w:t>Geofabrik’s</w:t>
-      </w:r>
-      <w:proofErr w:type="spellEnd"/>
-      <w:r>
-        <w:t xml:space="preserve"> download server to download the latest “England” .</w:t>
-      </w:r>
-      <w:proofErr w:type="spellStart"/>
-      <w:r>
-        <w:t>pbf</w:t>
-      </w:r>
-      <w:proofErr w:type="spellEnd"/>
-      <w:r>
-        <w:t xml:space="preserve"> file</w:t>
+        <w:t>Use Geofabrik’s download server to download the latest “England” .pbf file</w:t>
       </w:r>
       <w:r>
         <w:t>. Run osm2pgsql to ingest it into your Postgres database. This might take some time.</w:t>
       </w:r>
       <w:r>
-        <w:t xml:space="preserve"> If you want to lower the amount you download or need to keep your database memory footprint low, you could download just the “London” and “South East” .</w:t>
-      </w:r>
-      <w:proofErr w:type="spellStart"/>
-      <w:r>
-        <w:t>pbf</w:t>
-      </w:r>
-      <w:proofErr w:type="spellEnd"/>
-      <w:r>
-        <w:t xml:space="preserve"> files and ingest both of them.</w:t>
-      </w:r>
-    </w:p>
-    <w:p>
-      <w:r>
-        <w:t xml:space="preserve">In QGIS, add a new </w:t>
-      </w:r>
-      <w:proofErr w:type="spellStart"/>
-      <w:r>
-        <w:t>PostGIS</w:t>
-      </w:r>
-      <w:proofErr w:type="spellEnd"/>
-      <w:r>
-        <w:t xml:space="preserve"> connection into your database. From here you can drag the OSM data into new layers. This is what you’ll end up with if you drag the </w:t>
-      </w:r>
-      <w:proofErr w:type="spellStart"/>
+        <w:t xml:space="preserve"> If you want to lower the amount you download or need to keep your database memory footprint low, you could download just the “London” and “South East” .pbf files and ingest both of them.</w:t>
+      </w:r>
+    </w:p>
+    <w:p>
+      <w:r>
+        <w:t xml:space="preserve">In QGIS, add a new PostGIS connection into your database. From here you can drag the OSM data into new layers. This is what you’ll end up with if you drag the </w:t>
+      </w:r>
       <w:r>
         <w:rPr>
           <w:i/>
@@ -799,7 +748,6 @@
         </w:rPr>
         <w:t>planet_osm_polygon</w:t>
       </w:r>
-      <w:proofErr w:type="spellEnd"/>
       <w:r>
         <w:t xml:space="preserve"> dataset into a layer:</w:t>
       </w:r>
@@ -853,13 +801,8 @@
       <w:r>
         <w:t xml:space="preserve">GitHub user </w:t>
       </w:r>
-      <w:proofErr w:type="spellStart"/>
-      <w:r>
-        <w:t>yannos’s</w:t>
-      </w:r>
-      <w:proofErr w:type="spellEnd"/>
-      <w:r>
-        <w:t xml:space="preserve"> </w:t>
+      <w:r>
+        <w:t xml:space="preserve">yannos’s </w:t>
       </w:r>
       <w:r>
         <w:t>“</w:t>
@@ -893,21 +836,12 @@
       <w:r>
         <w:t xml:space="preserve"> to your </w:t>
       </w:r>
-      <w:proofErr w:type="spellStart"/>
       <w:r>
         <w:rPr>
           <w:i/>
           <w:iCs/>
         </w:rPr>
-        <w:t>planet_osm</w:t>
-      </w:r>
-      <w:proofErr w:type="spellEnd"/>
-      <w:r>
-        <w:rPr>
-          <w:i/>
-          <w:iCs/>
-        </w:rPr>
-        <w:t>_*</w:t>
+        <w:t>planet_osm_*</w:t>
       </w:r>
       <w:r>
         <w:t xml:space="preserve"> layers</w:t>
@@ -1060,29 +994,13 @@
         <w:t>to</w:t>
       </w:r>
       <w:r>
-        <w:t xml:space="preserve"> download all OpenStreetMap objects that have this “M25 motorway” relation as a </w:t>
-      </w:r>
-      <w:proofErr w:type="spellStart"/>
-      <w:r>
-        <w:t>GeoJSON</w:t>
-      </w:r>
-      <w:proofErr w:type="spellEnd"/>
-      <w:r>
-        <w:t xml:space="preserve"> file.</w:t>
+        <w:t xml:space="preserve"> download all OpenStreetMap objects that have this “M25 motorway” relation as a GeoJSON file.</w:t>
       </w:r>
     </w:p>
     <w:p>
       <w:r>
         <w:lastRenderedPageBreak/>
-        <w:t xml:space="preserve">Loading this file into QGIS, we need to do a bit of a manual </w:t>
-      </w:r>
-      <w:proofErr w:type="spellStart"/>
-      <w:r>
-        <w:t>tidyup</w:t>
-      </w:r>
-      <w:proofErr w:type="spellEnd"/>
-      <w:r>
-        <w:t>, as we want a single, filled polygon</w:t>
+        <w:t>Loading this file into QGIS, we need to do a bit of a manual tidyup, as we want a single, filled polygon</w:t>
       </w:r>
       <w:r>
         <w:t>. There are two problems with the M25 as we’ve downloaded it:</w:t>
@@ -1329,15 +1247,7 @@
         </w:r>
       </w:hyperlink>
       <w:r>
-        <w:t xml:space="preserve"> we can request all data points for a given region that have the key/value pair of “bicycle=no” as a </w:t>
-      </w:r>
-      <w:proofErr w:type="spellStart"/>
-      <w:r>
-        <w:t>GeoJSON</w:t>
-      </w:r>
-      <w:proofErr w:type="spellEnd"/>
-      <w:r>
-        <w:t xml:space="preserve"> file.</w:t>
+        <w:t xml:space="preserve"> we can request all data points for a given region that have the key/value pair of “bicycle=no” as a GeoJSON file.</w:t>
       </w:r>
       <w:r>
         <w:t xml:space="preserve"> Here’s what “bicycle=no” means: </w:t>
@@ -1367,15 +1277,7 @@
     </w:p>
     <w:p>
       <w:r>
-        <w:t xml:space="preserve">Once the </w:t>
-      </w:r>
-      <w:proofErr w:type="spellStart"/>
-      <w:r>
-        <w:t>GeoJSON</w:t>
-      </w:r>
-      <w:proofErr w:type="spellEnd"/>
-      <w:r>
-        <w:t xml:space="preserve"> file has downloaded, d</w:t>
+        <w:t>Once the GeoJSON file has downloaded, d</w:t>
       </w:r>
       <w:r>
         <w:t xml:space="preserve">rag and drop </w:t>
@@ -1488,15 +1390,7 @@
         </w:r>
       </w:hyperlink>
       <w:r>
-        <w:t xml:space="preserve">) as a </w:t>
-      </w:r>
-      <w:proofErr w:type="spellStart"/>
-      <w:r>
-        <w:t>GeoJSON</w:t>
-      </w:r>
-      <w:proofErr w:type="spellEnd"/>
-      <w:r>
-        <w:t xml:space="preserve"> file. Import this into QGIS, adjust the transparency and line types. Add legends based on the </w:t>
+        <w:t xml:space="preserve">) as a GeoJSON file. Import this into QGIS, adjust the transparency and line types. Add legends based on the </w:t>
       </w:r>
       <w:r>
         <w:t>“</w:t>
@@ -1615,6 +1509,9 @@
     </w:p>
     <w:p>
       <w:r>
+        <w:rPr>
+          <w:noProof/>
+        </w:rPr>
         <w:lastRenderedPageBreak/>
         <w:drawing>
           <wp:inline distT="0" distB="0" distL="0" distR="0" wp14:anchorId="30362C2D" wp14:editId="72D4D79D">
@@ -1651,6 +1548,12 @@
             </a:graphic>
           </wp:inline>
         </w:drawing>
+      </w:r>
+    </w:p>
+    <w:p/>
+    <w:p>
+      <w:r>
+        <w:t>Are you a GIS expert with suggestions to improve this map making process? I’d love to hear from you.</w:t>
       </w:r>
     </w:p>
     <w:sectPr>

</xml_diff>